<commit_message>
Revert "Revert "Second Report""
This reverts commit 7b4734575c9209d30a8ce21fa14cde546c9e5b55.
</commit_message>
<xml_diff>
--- a/SEGroup15/Second Release Report.docx
+++ b/SEGroup15/Second Release Report.docx
@@ -99,7 +99,6 @@
         </w:rPr>
         <w:t xml:space="preserve"> and </w:t>
       </w:r>
-      <w:proofErr w:type="gramStart"/>
       <w:r>
         <w:rPr>
           <w:rFonts w:ascii="Times New Roman" w:hAnsi="Times New Roman" w:cs="Times New Roman"/>
@@ -109,7 +108,6 @@
         </w:rPr>
         <w:t>chat</w:t>
       </w:r>
-      <w:proofErr w:type="gramEnd"/>
       <w:r>
         <w:rPr>
           <w:rFonts w:ascii="Times New Roman" w:hAnsi="Times New Roman" w:cs="Times New Roman"/>
@@ -140,7 +138,15 @@
           <w:sz w:val="24"/>
           <w:szCs w:val="24"/>
         </w:rPr>
-        <w:t>.  W</w:t>
+        <w:t>.</w:t>
+      </w:r>
+      <w:r>
+        <w:rPr>
+          <w:rFonts w:ascii="Times New Roman" w:hAnsi="Times New Roman" w:cs="Times New Roman"/>
+          <w:sz w:val="24"/>
+          <w:szCs w:val="24"/>
+        </w:rPr>
+        <w:t xml:space="preserve">  W</w:t>
       </w:r>
       <w:r>
         <w:rPr>
@@ -156,25 +162,7 @@
           <w:sz w:val="24"/>
           <w:szCs w:val="24"/>
         </w:rPr>
-        <w:t xml:space="preserve"> </w:t>
-      </w:r>
-      <w:proofErr w:type="gramStart"/>
-      <w:r>
-        <w:rPr>
-          <w:rFonts w:ascii="Times New Roman" w:hAnsi="Times New Roman" w:cs="Times New Roman"/>
-          <w:sz w:val="24"/>
-          <w:szCs w:val="24"/>
-        </w:rPr>
-        <w:t>hours</w:t>
-      </w:r>
-      <w:proofErr w:type="gramEnd"/>
-      <w:r>
-        <w:rPr>
-          <w:rFonts w:ascii="Times New Roman" w:hAnsi="Times New Roman" w:cs="Times New Roman"/>
-          <w:sz w:val="24"/>
-          <w:szCs w:val="24"/>
-        </w:rPr>
-        <w:t xml:space="preserve"> </w:t>
+        <w:t xml:space="preserve"> hours </w:t>
       </w:r>
       <w:r>
         <w:rPr>
@@ -190,7 +178,25 @@
           <w:sz w:val="24"/>
           <w:szCs w:val="24"/>
         </w:rPr>
-        <w:t>we within an hour discrepancy.</w:t>
+        <w:t xml:space="preserve">we </w:t>
+      </w:r>
+      <w:r>
+        <w:rPr>
+          <w:rFonts w:ascii="Times New Roman" w:hAnsi="Times New Roman" w:cs="Times New Roman"/>
+          <w:sz w:val="24"/>
+          <w:szCs w:val="24"/>
+        </w:rPr>
+        <w:t xml:space="preserve">were </w:t>
+      </w:r>
+      <w:bookmarkStart w:id="0" w:name="_GoBack"/>
+      <w:bookmarkEnd w:id="0"/>
+      <w:r>
+        <w:rPr>
+          <w:rFonts w:ascii="Times New Roman" w:hAnsi="Times New Roman" w:cs="Times New Roman"/>
+          <w:sz w:val="24"/>
+          <w:szCs w:val="24"/>
+        </w:rPr>
+        <w:t>within an hour discrepancy.</w:t>
       </w:r>
     </w:p>
     <w:p>
@@ -231,6 +237,14 @@
           <w:sz w:val="24"/>
           <w:szCs w:val="24"/>
         </w:rPr>
+        <w:t xml:space="preserve">almost </w:t>
+      </w:r>
+      <w:r>
+        <w:rPr>
+          <w:rFonts w:ascii="Times New Roman" w:hAnsi="Times New Roman" w:cs="Times New Roman"/>
+          <w:sz w:val="24"/>
+          <w:szCs w:val="24"/>
+        </w:rPr>
         <w:t xml:space="preserve">the same as with the previous release: </w:t>
       </w:r>
       <w:r>
@@ -333,33 +347,55 @@
           <w:szCs w:val="24"/>
           <w:u w:val="single"/>
         </w:rPr>
-        <w:t>Small Releases</w:t>
-      </w:r>
-      <w:r>
-        <w:rPr>
-          <w:rFonts w:ascii="Times New Roman" w:hAnsi="Times New Roman" w:cs="Times New Roman"/>
-          <w:sz w:val="24"/>
-          <w:szCs w:val="24"/>
-        </w:rPr>
-        <w:t xml:space="preserve"> – t</w:t>
-      </w:r>
-      <w:bookmarkStart w:id="0" w:name="_GoBack"/>
-      <w:bookmarkEnd w:id="0"/>
-      <w:r>
-        <w:rPr>
-          <w:rFonts w:ascii="Times New Roman" w:hAnsi="Times New Roman" w:cs="Times New Roman"/>
-          <w:sz w:val="24"/>
-          <w:szCs w:val="24"/>
-        </w:rPr>
-        <w:t>his is required of all groups in the class.  We are all required to submit new releases/iterations of our projects about every two weeks.</w:t>
-      </w:r>
-      <w:r>
-        <w:rPr>
-          <w:rFonts w:ascii="Times New Roman" w:hAnsi="Times New Roman" w:cs="Times New Roman"/>
-          <w:sz w:val="24"/>
-          <w:szCs w:val="24"/>
-        </w:rPr>
-        <w:t xml:space="preserve">  Our group decided to develop the single-player function for the trivia game, which is the bare minimum needed to play the game.</w:t>
+        <w:t>Refactoring</w:t>
+      </w:r>
+      <w:r>
+        <w:rPr>
+          <w:rFonts w:ascii="Times New Roman" w:hAnsi="Times New Roman" w:cs="Times New Roman"/>
+          <w:sz w:val="24"/>
+          <w:szCs w:val="24"/>
+        </w:rPr>
+        <w:t xml:space="preserve"> </w:t>
+      </w:r>
+      <w:r>
+        <w:rPr>
+          <w:rFonts w:ascii="Times New Roman" w:hAnsi="Times New Roman" w:cs="Times New Roman"/>
+          <w:sz w:val="24"/>
+          <w:szCs w:val="24"/>
+        </w:rPr>
+        <w:t>–</w:t>
+      </w:r>
+      <w:r>
+        <w:rPr>
+          <w:rFonts w:ascii="Times New Roman" w:hAnsi="Times New Roman" w:cs="Times New Roman"/>
+          <w:sz w:val="24"/>
+          <w:szCs w:val="24"/>
+        </w:rPr>
+        <w:t xml:space="preserve"> </w:t>
+      </w:r>
+      <w:r>
+        <w:rPr>
+          <w:rFonts w:ascii="Times New Roman" w:hAnsi="Times New Roman" w:cs="Times New Roman"/>
+          <w:sz w:val="24"/>
+          <w:szCs w:val="24"/>
+        </w:rPr>
+        <w:t>we cleaned up the layout for all the pages</w:t>
+      </w:r>
+      <w:r>
+        <w:rPr>
+          <w:rFonts w:ascii="Times New Roman" w:hAnsi="Times New Roman" w:cs="Times New Roman"/>
+          <w:sz w:val="24"/>
+          <w:szCs w:val="24"/>
+        </w:rPr>
+        <w:t>, edited text messages, and made code more readable</w:t>
+      </w:r>
+      <w:r>
+        <w:rPr>
+          <w:rFonts w:ascii="Times New Roman" w:hAnsi="Times New Roman" w:cs="Times New Roman"/>
+          <w:sz w:val="24"/>
+          <w:szCs w:val="24"/>
+        </w:rPr>
+        <w:t>.</w:t>
       </w:r>
     </w:p>
     <w:p>
@@ -382,7 +418,7 @@
           <w:szCs w:val="24"/>
           <w:u w:val="single"/>
         </w:rPr>
-        <w:t>Refactoring</w:t>
+        <w:t>Pair Programming</w:t>
       </w:r>
       <w:r>
         <w:rPr>
@@ -414,15 +450,95 @@
           <w:sz w:val="24"/>
           <w:szCs w:val="24"/>
         </w:rPr>
-        <w:t xml:space="preserve">after we coded things like the </w:t>
-      </w:r>
-      <w:r>
-        <w:rPr>
-          <w:rFonts w:ascii="Times New Roman" w:hAnsi="Times New Roman" w:cs="Times New Roman"/>
-          <w:sz w:val="24"/>
-          <w:szCs w:val="24"/>
-        </w:rPr>
-        <w:t>layout of the pages, we cleaned things up a bit.  The images for the project were originally all in the root folder.  We created an image folder for them, and then had to alter the code a bit to find the new location of the images.</w:t>
+        <w:t xml:space="preserve">we </w:t>
+      </w:r>
+      <w:r>
+        <w:rPr>
+          <w:rFonts w:ascii="Times New Roman" w:hAnsi="Times New Roman" w:cs="Times New Roman"/>
+          <w:sz w:val="24"/>
+          <w:szCs w:val="24"/>
+        </w:rPr>
+        <w:t>worked in</w:t>
+      </w:r>
+      <w:r>
+        <w:rPr>
+          <w:rFonts w:ascii="Times New Roman" w:hAnsi="Times New Roman" w:cs="Times New Roman"/>
+          <w:sz w:val="24"/>
+          <w:szCs w:val="24"/>
+        </w:rPr>
+        <w:t xml:space="preserve"> pairs; one person coded, while the other checked their work</w:t>
+      </w:r>
+      <w:r>
+        <w:rPr>
+          <w:rFonts w:ascii="Times New Roman" w:hAnsi="Times New Roman" w:cs="Times New Roman"/>
+          <w:sz w:val="24"/>
+          <w:szCs w:val="24"/>
+        </w:rPr>
+        <w:t xml:space="preserve">.  </w:t>
+      </w:r>
+      <w:r>
+        <w:rPr>
+          <w:rFonts w:ascii="Times New Roman" w:hAnsi="Times New Roman" w:cs="Times New Roman"/>
+          <w:sz w:val="24"/>
+          <w:szCs w:val="24"/>
+        </w:rPr>
+        <w:t xml:space="preserve">Then the other </w:t>
+      </w:r>
+      <w:r>
+        <w:rPr>
+          <w:rFonts w:ascii="Times New Roman" w:hAnsi="Times New Roman" w:cs="Times New Roman"/>
+          <w:sz w:val="24"/>
+          <w:szCs w:val="24"/>
+        </w:rPr>
+        <w:t xml:space="preserve">person </w:t>
+      </w:r>
+      <w:r>
+        <w:rPr>
+          <w:rFonts w:ascii="Times New Roman" w:hAnsi="Times New Roman" w:cs="Times New Roman"/>
+          <w:sz w:val="24"/>
+          <w:szCs w:val="24"/>
+        </w:rPr>
+        <w:t xml:space="preserve">would code and the other would error check.  </w:t>
+      </w:r>
+      <w:r>
+        <w:rPr>
+          <w:rFonts w:ascii="Times New Roman" w:hAnsi="Times New Roman" w:cs="Times New Roman"/>
+          <w:sz w:val="24"/>
+          <w:szCs w:val="24"/>
+        </w:rPr>
+        <w:t>One pair worke</w:t>
+      </w:r>
+      <w:r>
+        <w:rPr>
+          <w:rFonts w:ascii="Times New Roman" w:hAnsi="Times New Roman" w:cs="Times New Roman"/>
+          <w:sz w:val="24"/>
+          <w:szCs w:val="24"/>
+        </w:rPr>
+        <w:t>d on the PHP/JavaScript, the other on the AJAX</w:t>
+      </w:r>
+      <w:r>
+        <w:rPr>
+          <w:rFonts w:ascii="Times New Roman" w:hAnsi="Times New Roman" w:cs="Times New Roman"/>
+          <w:sz w:val="24"/>
+          <w:szCs w:val="24"/>
+        </w:rPr>
+        <w:t xml:space="preserve">.  Then the pairs swapped assignments.  </w:t>
+      </w:r>
+      <w:r>
+        <w:rPr>
+          <w:rFonts w:ascii="Times New Roman" w:hAnsi="Times New Roman" w:cs="Times New Roman"/>
+          <w:sz w:val="24"/>
+          <w:szCs w:val="24"/>
+        </w:rPr>
+        <w:t>This continued until the second iteration was complete</w:t>
+      </w:r>
+      <w:r>
+        <w:rPr>
+          <w:rFonts w:ascii="Times New Roman" w:hAnsi="Times New Roman" w:cs="Times New Roman"/>
+          <w:sz w:val="24"/>
+          <w:szCs w:val="24"/>
+        </w:rPr>
+        <w:t>.</w:t>
       </w:r>
     </w:p>
     <w:p>
@@ -445,7 +561,7 @@
           <w:szCs w:val="24"/>
           <w:u w:val="single"/>
         </w:rPr>
-        <w:t>Pair Programming</w:t>
+        <w:t>Collective Ownership</w:t>
       </w:r>
       <w:r>
         <w:rPr>
@@ -477,49 +593,39 @@
           <w:sz w:val="24"/>
           <w:szCs w:val="24"/>
         </w:rPr>
-        <w:t xml:space="preserve">we split into pairs, with one person of the pair coding, the other checking.  </w:t>
-      </w:r>
-      <w:r>
-        <w:rPr>
-          <w:rFonts w:ascii="Times New Roman" w:hAnsi="Times New Roman" w:cs="Times New Roman"/>
-          <w:sz w:val="24"/>
-          <w:szCs w:val="24"/>
-        </w:rPr>
-        <w:t xml:space="preserve">Then the other would code and the other would error check.  </w:t>
-      </w:r>
-      <w:r>
-        <w:rPr>
-          <w:rFonts w:ascii="Times New Roman" w:hAnsi="Times New Roman" w:cs="Times New Roman"/>
-          <w:sz w:val="24"/>
-          <w:szCs w:val="24"/>
-        </w:rPr>
-        <w:t>One pair worke</w:t>
-      </w:r>
-      <w:r>
-        <w:rPr>
-          <w:rFonts w:ascii="Times New Roman" w:hAnsi="Times New Roman" w:cs="Times New Roman"/>
-          <w:sz w:val="24"/>
-          <w:szCs w:val="24"/>
-        </w:rPr>
-        <w:t xml:space="preserve">d on the </w:t>
-      </w:r>
-      <w:proofErr w:type="spellStart"/>
-      <w:r>
-        <w:rPr>
-          <w:rFonts w:ascii="Times New Roman" w:hAnsi="Times New Roman" w:cs="Times New Roman"/>
-          <w:sz w:val="24"/>
-          <w:szCs w:val="24"/>
-        </w:rPr>
-        <w:t>php</w:t>
-      </w:r>
-      <w:proofErr w:type="spellEnd"/>
-      <w:r>
-        <w:rPr>
-          <w:rFonts w:ascii="Times New Roman" w:hAnsi="Times New Roman" w:cs="Times New Roman"/>
-          <w:sz w:val="24"/>
-          <w:szCs w:val="24"/>
-        </w:rPr>
-        <w:t>, the other on the JavaScript.  Then the pairs swapped assignments.  We went from there.</w:t>
+        <w:t xml:space="preserve">we made sure that no islands of expertise </w:t>
+      </w:r>
+      <w:r>
+        <w:rPr>
+          <w:rFonts w:ascii="Times New Roman" w:hAnsi="Times New Roman" w:cs="Times New Roman"/>
+          <w:sz w:val="24"/>
+          <w:szCs w:val="24"/>
+        </w:rPr>
+        <w:t xml:space="preserve">were </w:t>
+      </w:r>
+      <w:r>
+        <w:rPr>
+          <w:rFonts w:ascii="Times New Roman" w:hAnsi="Times New Roman" w:cs="Times New Roman"/>
+          <w:sz w:val="24"/>
+          <w:szCs w:val="24"/>
+        </w:rPr>
+        <w:t xml:space="preserve">developed by doing the steps described in part </w:t>
+      </w:r>
+      <w:r>
+        <w:rPr>
+          <w:rFonts w:ascii="Times New Roman" w:hAnsi="Times New Roman" w:cs="Times New Roman"/>
+          <w:sz w:val="24"/>
+          <w:szCs w:val="24"/>
+        </w:rPr>
+        <w:t>c</w:t>
+      </w:r>
+      <w:r>
+        <w:rPr>
+          <w:rFonts w:ascii="Times New Roman" w:hAnsi="Times New Roman" w:cs="Times New Roman"/>
+          <w:sz w:val="24"/>
+          <w:szCs w:val="24"/>
+        </w:rPr>
+        <w:t>.</w:t>
       </w:r>
     </w:p>
     <w:p>
@@ -542,7 +648,7 @@
           <w:szCs w:val="24"/>
           <w:u w:val="single"/>
         </w:rPr>
-        <w:t>Collective Ownership</w:t>
+        <w:t>Sustainable Pace</w:t>
       </w:r>
       <w:r>
         <w:rPr>
@@ -574,67 +680,20 @@
           <w:sz w:val="24"/>
           <w:szCs w:val="24"/>
         </w:rPr>
-        <w:t>we made sure that no islands of expertise developed by doing the steps described in part d.</w:t>
+        <w:t>same thing as with previous release.  O</w:t>
+      </w:r>
+      <w:r>
+        <w:rPr>
+          <w:rFonts w:ascii="Times New Roman" w:hAnsi="Times New Roman" w:cs="Times New Roman"/>
+          <w:sz w:val="24"/>
+          <w:szCs w:val="24"/>
+        </w:rPr>
+        <w:t>ur group did not work past 10 PM each day of work.  And we did not exceed 8 hours of work per each workday.</w:t>
       </w:r>
     </w:p>
     <w:p>
       <w:pPr>
-        <w:pStyle w:val="NoSpacing"/>
-        <w:numPr>
-          <w:ilvl w:val="1"/>
-          <w:numId w:val="4"/>
-        </w:numPr>
-        <w:rPr>
-          <w:rFonts w:ascii="Times New Roman" w:hAnsi="Times New Roman" w:cs="Times New Roman"/>
-          <w:sz w:val="24"/>
-          <w:szCs w:val="24"/>
-        </w:rPr>
-      </w:pPr>
-      <w:r>
-        <w:rPr>
-          <w:rFonts w:ascii="Times New Roman" w:hAnsi="Times New Roman" w:cs="Times New Roman"/>
-          <w:sz w:val="24"/>
-          <w:szCs w:val="24"/>
-          <w:u w:val="single"/>
-        </w:rPr>
-        <w:t>Sustainable Pace</w:t>
-      </w:r>
-      <w:r>
-        <w:rPr>
-          <w:rFonts w:ascii="Times New Roman" w:hAnsi="Times New Roman" w:cs="Times New Roman"/>
-          <w:sz w:val="24"/>
-          <w:szCs w:val="24"/>
-        </w:rPr>
-        <w:t xml:space="preserve"> </w:t>
-      </w:r>
-      <w:r>
-        <w:rPr>
-          <w:rFonts w:ascii="Times New Roman" w:hAnsi="Times New Roman" w:cs="Times New Roman"/>
-          <w:sz w:val="24"/>
-          <w:szCs w:val="24"/>
-        </w:rPr>
-        <w:t>–</w:t>
-      </w:r>
-      <w:r>
-        <w:rPr>
-          <w:rFonts w:ascii="Times New Roman" w:hAnsi="Times New Roman" w:cs="Times New Roman"/>
-          <w:sz w:val="24"/>
-          <w:szCs w:val="24"/>
-        </w:rPr>
-        <w:t xml:space="preserve"> </w:t>
-      </w:r>
-      <w:r>
-        <w:rPr>
-          <w:rFonts w:ascii="Times New Roman" w:hAnsi="Times New Roman" w:cs="Times New Roman"/>
-          <w:sz w:val="24"/>
-          <w:szCs w:val="24"/>
-        </w:rPr>
-        <w:t>our group did not work past 10 PM each day of work.  And we did not exceed 8 hours of work per each workday.</w:t>
-      </w:r>
-    </w:p>
-    <w:p>
-      <w:pPr>
-        <w:pStyle w:val="NoSpacing"/>
+        <w:pStyle w:val="ListParagraph"/>
         <w:rPr>
           <w:rFonts w:ascii="Times New Roman" w:hAnsi="Times New Roman" w:cs="Times New Roman"/>
           <w:sz w:val="24"/>
@@ -661,31 +720,175 @@
           <w:sz w:val="24"/>
           <w:szCs w:val="24"/>
         </w:rPr>
-        <w:t>The test case for account creation was to make sure the account could be created successfully and stored in our database.  The inputs are “username” and “password”.  The expected output is a message across the top of the page that says “Created account successfully”</w:t>
-      </w:r>
-      <w:r>
-        <w:rPr>
-          <w:rFonts w:ascii="Times New Roman" w:hAnsi="Times New Roman" w:cs="Times New Roman"/>
-          <w:sz w:val="24"/>
-          <w:szCs w:val="24"/>
-        </w:rPr>
-        <w:t xml:space="preserve"> if the account was created, “Please fill in all fields to create an account” if the player did not fill in all fields, or “Username is already taken” if the username they entered has already been created</w:t>
-      </w:r>
-      <w:r>
-        <w:rPr>
-          <w:rFonts w:ascii="Times New Roman" w:hAnsi="Times New Roman" w:cs="Times New Roman"/>
-          <w:sz w:val="24"/>
-          <w:szCs w:val="24"/>
-        </w:rPr>
-        <w:t>.</w:t>
-      </w:r>
-      <w:r>
-        <w:rPr>
-          <w:rFonts w:ascii="Times New Roman" w:hAnsi="Times New Roman" w:cs="Times New Roman"/>
-          <w:sz w:val="24"/>
-          <w:szCs w:val="24"/>
-        </w:rPr>
-        <w:t xml:space="preserve">  </w:t>
+        <w:t>For the multiplayer user story, we created a game mode called Time Attack.</w:t>
+      </w:r>
+      <w:r>
+        <w:rPr>
+          <w:rFonts w:ascii="Times New Roman" w:hAnsi="Times New Roman" w:cs="Times New Roman"/>
+          <w:sz w:val="24"/>
+          <w:szCs w:val="24"/>
+        </w:rPr>
+        <w:t xml:space="preserve">  You enter the username of the opponent you wish to challenge.  Then you see how quickly you can answer 10 questions and </w:t>
+      </w:r>
+      <w:r>
+        <w:rPr>
+          <w:rFonts w:ascii="Times New Roman" w:hAnsi="Times New Roman" w:cs="Times New Roman"/>
+          <w:sz w:val="24"/>
+          <w:szCs w:val="24"/>
+        </w:rPr>
+        <w:t>your time is compared to the opponent’s to determine the winner.  So the test case for multiplayer was to make sure the game could be played</w:t>
+      </w:r>
+      <w:r>
+        <w:rPr>
+          <w:rFonts w:ascii="Times New Roman" w:hAnsi="Times New Roman" w:cs="Times New Roman"/>
+          <w:sz w:val="24"/>
+          <w:szCs w:val="24"/>
+        </w:rPr>
+        <w:t>, the time was recorded and displayed and compared to the opponent’s, and then telling the user who won.</w:t>
+      </w:r>
+      <w:r>
+        <w:rPr>
+          <w:rFonts w:ascii="Times New Roman" w:hAnsi="Times New Roman" w:cs="Times New Roman"/>
+          <w:sz w:val="24"/>
+          <w:szCs w:val="24"/>
+        </w:rPr>
+        <w:t xml:space="preserve">  The inputs are opponent’s username and player’s answer choice.  The expected output is </w:t>
+      </w:r>
+      <w:r>
+        <w:rPr>
+          <w:rFonts w:ascii="Times New Roman" w:hAnsi="Times New Roman" w:cs="Times New Roman"/>
+          <w:sz w:val="24"/>
+          <w:szCs w:val="24"/>
+        </w:rPr>
+        <w:t>“</w:t>
+      </w:r>
+      <w:r>
+        <w:rPr>
+          <w:rFonts w:ascii="Times New Roman" w:hAnsi="Times New Roman" w:cs="Times New Roman"/>
+          <w:sz w:val="24"/>
+          <w:szCs w:val="24"/>
+        </w:rPr>
+        <w:t>Time start is set:</w:t>
+      </w:r>
+      <w:r>
+        <w:rPr>
+          <w:rFonts w:ascii="Times New Roman" w:hAnsi="Times New Roman" w:cs="Times New Roman"/>
+          <w:sz w:val="24"/>
+          <w:szCs w:val="24"/>
+        </w:rPr>
+        <w:t>” with microtime, “</w:t>
+      </w:r>
+      <w:r>
+        <w:rPr>
+          <w:rFonts w:ascii="Times New Roman" w:hAnsi="Times New Roman" w:cs="Times New Roman"/>
+          <w:sz w:val="24"/>
+          <w:szCs w:val="24"/>
+        </w:rPr>
+        <w:t>Please enter the username of the opponent you wish to face:</w:t>
+      </w:r>
+      <w:r>
+        <w:rPr>
+          <w:rFonts w:ascii="Times New Roman" w:hAnsi="Times New Roman" w:cs="Times New Roman"/>
+          <w:sz w:val="24"/>
+          <w:szCs w:val="24"/>
+        </w:rPr>
+        <w:t xml:space="preserve">”, </w:t>
+      </w:r>
+      <w:r>
+        <w:rPr>
+          <w:rFonts w:ascii="Times New Roman" w:hAnsi="Times New Roman" w:cs="Times New Roman"/>
+          <w:sz w:val="24"/>
+          <w:szCs w:val="24"/>
+        </w:rPr>
+        <w:t>“</w:t>
+      </w:r>
+      <w:r>
+        <w:rPr>
+          <w:rFonts w:ascii="Times New Roman" w:hAnsi="Times New Roman" w:cs="Times New Roman"/>
+          <w:sz w:val="24"/>
+          <w:szCs w:val="24"/>
+        </w:rPr>
+        <w:t>Congra</w:t>
+      </w:r>
+      <w:r>
+        <w:rPr>
+          <w:rFonts w:ascii="Times New Roman" w:hAnsi="Times New Roman" w:cs="Times New Roman"/>
+          <w:sz w:val="24"/>
+          <w:szCs w:val="24"/>
+        </w:rPr>
+        <w:t>t</w:t>
+      </w:r>
+      <w:r>
+        <w:rPr>
+          <w:rFonts w:ascii="Times New Roman" w:hAnsi="Times New Roman" w:cs="Times New Roman"/>
+          <w:sz w:val="24"/>
+          <w:szCs w:val="24"/>
+        </w:rPr>
+        <w:t>ulations!!! You've defeated your opponent in this game of wits!</w:t>
+      </w:r>
+      <w:r>
+        <w:rPr>
+          <w:rFonts w:ascii="Times New Roman" w:hAnsi="Times New Roman" w:cs="Times New Roman"/>
+          <w:sz w:val="24"/>
+          <w:szCs w:val="24"/>
+        </w:rPr>
+        <w:t>”</w:t>
+      </w:r>
+      <w:r>
+        <w:rPr>
+          <w:rFonts w:ascii="Times New Roman" w:hAnsi="Times New Roman" w:cs="Times New Roman"/>
+          <w:sz w:val="24"/>
+          <w:szCs w:val="24"/>
+        </w:rPr>
+        <w:t xml:space="preserve"> if the player wins</w:t>
+      </w:r>
+      <w:r>
+        <w:rPr>
+          <w:rFonts w:ascii="Times New Roman" w:hAnsi="Times New Roman" w:cs="Times New Roman"/>
+          <w:sz w:val="24"/>
+          <w:szCs w:val="24"/>
+        </w:rPr>
+        <w:t>,</w:t>
+      </w:r>
+      <w:r>
+        <w:rPr>
+          <w:rFonts w:ascii="Times New Roman" w:hAnsi="Times New Roman" w:cs="Times New Roman"/>
+          <w:sz w:val="24"/>
+          <w:szCs w:val="24"/>
+        </w:rPr>
+        <w:t xml:space="preserve"> and</w:t>
+      </w:r>
+      <w:r>
+        <w:rPr>
+          <w:rFonts w:ascii="Times New Roman" w:hAnsi="Times New Roman" w:cs="Times New Roman"/>
+          <w:sz w:val="24"/>
+          <w:szCs w:val="24"/>
+        </w:rPr>
+        <w:t xml:space="preserve"> “</w:t>
+      </w:r>
+      <w:r>
+        <w:rPr>
+          <w:rFonts w:ascii="Times New Roman" w:hAnsi="Times New Roman" w:cs="Times New Roman"/>
+          <w:sz w:val="24"/>
+          <w:szCs w:val="24"/>
+        </w:rPr>
+        <w:t>Too Bad! Your opponent has bested you!</w:t>
+      </w:r>
+      <w:r>
+        <w:rPr>
+          <w:rFonts w:ascii="Times New Roman" w:hAnsi="Times New Roman" w:cs="Times New Roman"/>
+          <w:sz w:val="24"/>
+          <w:szCs w:val="24"/>
+        </w:rPr>
+        <w:t>”</w:t>
+      </w:r>
+      <w:r>
+        <w:rPr>
+          <w:rFonts w:ascii="Times New Roman" w:hAnsi="Times New Roman" w:cs="Times New Roman"/>
+          <w:sz w:val="24"/>
+          <w:szCs w:val="24"/>
+        </w:rPr>
+        <w:t xml:space="preserve"> if the player loses.</w:t>
       </w:r>
     </w:p>
     <w:p>
@@ -703,66 +906,104 @@
           <w:sz w:val="24"/>
           <w:szCs w:val="24"/>
         </w:rPr>
-        <w:t>For the single-player story, we tested that the trivia game could be played; that is, a random question is presented to the player with four choices to pick as the correct answer.  After submitting their answer, an alert pops up and tells them whether their answer is correct or not.</w:t>
-      </w:r>
-      <w:r>
-        <w:rPr>
-          <w:rFonts w:ascii="Times New Roman" w:hAnsi="Times New Roman" w:cs="Times New Roman"/>
-          <w:sz w:val="24"/>
-          <w:szCs w:val="24"/>
-        </w:rPr>
-        <w:t xml:space="preserve">  Then a new question is presented and the cycle continues.</w:t>
-      </w:r>
-      <w:r>
-        <w:rPr>
-          <w:rFonts w:ascii="Times New Roman" w:hAnsi="Times New Roman" w:cs="Times New Roman"/>
-          <w:sz w:val="24"/>
-          <w:szCs w:val="24"/>
-        </w:rPr>
-        <w:t xml:space="preserve">  The input is the players answer cho</w:t>
-      </w:r>
-      <w:r>
-        <w:rPr>
-          <w:rFonts w:ascii="Times New Roman" w:hAnsi="Times New Roman" w:cs="Times New Roman"/>
-          <w:sz w:val="24"/>
-          <w:szCs w:val="24"/>
-        </w:rPr>
-        <w:t xml:space="preserve">ice.  The expected output is an alert box saying “GOOD!  Correct answer” if they answer they chose was correct, or “TOO BAD!  That’s not correct!” if they pick the </w:t>
-      </w:r>
-      <w:r>
-        <w:rPr>
-          <w:rFonts w:ascii="Times New Roman" w:hAnsi="Times New Roman" w:cs="Times New Roman"/>
-          <w:sz w:val="24"/>
-          <w:szCs w:val="24"/>
-        </w:rPr>
-        <w:t>wrong</w:t>
-      </w:r>
-      <w:r>
-        <w:rPr>
-          <w:rFonts w:ascii="Times New Roman" w:hAnsi="Times New Roman" w:cs="Times New Roman"/>
-          <w:sz w:val="24"/>
-          <w:szCs w:val="24"/>
-        </w:rPr>
-        <w:t xml:space="preserve"> answer</w:t>
-      </w:r>
-      <w:r>
-        <w:rPr>
-          <w:rFonts w:ascii="Times New Roman" w:hAnsi="Times New Roman" w:cs="Times New Roman"/>
-          <w:sz w:val="24"/>
-          <w:szCs w:val="24"/>
-        </w:rPr>
-        <w:t>.</w:t>
-      </w:r>
-    </w:p>
-    <w:p>
-      <w:pPr>
-        <w:pStyle w:val="ListParagraph"/>
-        <w:rPr>
-          <w:rFonts w:ascii="Times New Roman" w:hAnsi="Times New Roman" w:cs="Times New Roman"/>
-          <w:sz w:val="24"/>
-          <w:szCs w:val="24"/>
-        </w:rPr>
-      </w:pPr>
+        <w:t>The chat test case involved checking if the player could add a friend’s account to their friend’s list and seeing if the player could perform live chatting with one of their friends.</w:t>
+      </w:r>
+      <w:r>
+        <w:rPr>
+          <w:rFonts w:ascii="Times New Roman" w:hAnsi="Times New Roman" w:cs="Times New Roman"/>
+          <w:sz w:val="24"/>
+          <w:szCs w:val="24"/>
+        </w:rPr>
+        <w:t xml:space="preserve">  </w:t>
+      </w:r>
+      <w:r>
+        <w:rPr>
+          <w:rFonts w:ascii="Times New Roman" w:hAnsi="Times New Roman" w:cs="Times New Roman"/>
+          <w:sz w:val="24"/>
+          <w:szCs w:val="24"/>
+        </w:rPr>
+        <w:t xml:space="preserve">To do this, we created a new PHP page for players with an account to manage their friend’s list and chat.  </w:t>
+      </w:r>
+      <w:r>
+        <w:rPr>
+          <w:rFonts w:ascii="Times New Roman" w:hAnsi="Times New Roman" w:cs="Times New Roman"/>
+          <w:sz w:val="24"/>
+          <w:szCs w:val="24"/>
+        </w:rPr>
+        <w:t>The inputs are friend’s username, the message the player wishes to send to their friend</w:t>
+      </w:r>
+      <w:r>
+        <w:rPr>
+          <w:rFonts w:ascii="Times New Roman" w:hAnsi="Times New Roman" w:cs="Times New Roman"/>
+          <w:sz w:val="24"/>
+          <w:szCs w:val="24"/>
+        </w:rPr>
+        <w:t>,</w:t>
+      </w:r>
+      <w:r>
+        <w:rPr>
+          <w:rFonts w:ascii="Times New Roman" w:hAnsi="Times New Roman" w:cs="Times New Roman"/>
+          <w:sz w:val="24"/>
+          <w:szCs w:val="24"/>
+        </w:rPr>
+        <w:t xml:space="preserve"> and the message from the friend.  The expected outputs are </w:t>
+      </w:r>
+      <w:r>
+        <w:rPr>
+          <w:rFonts w:ascii="Times New Roman" w:hAnsi="Times New Roman" w:cs="Times New Roman"/>
+          <w:sz w:val="24"/>
+          <w:szCs w:val="24"/>
+        </w:rPr>
+        <w:t>“</w:t>
+      </w:r>
+      <w:r>
+        <w:rPr>
+          <w:rFonts w:ascii="Times New Roman" w:hAnsi="Times New Roman" w:cs="Times New Roman"/>
+          <w:sz w:val="24"/>
+          <w:szCs w:val="24"/>
+        </w:rPr>
+        <w:t>Please fill in the field</w:t>
+      </w:r>
+      <w:r>
+        <w:rPr>
+          <w:rFonts w:ascii="Times New Roman" w:hAnsi="Times New Roman" w:cs="Times New Roman"/>
+          <w:sz w:val="24"/>
+          <w:szCs w:val="24"/>
+        </w:rPr>
+        <w:t>” if nothing is in the text field when submitted; “</w:t>
+      </w:r>
+      <w:r>
+        <w:rPr>
+          <w:rFonts w:ascii="Times New Roman" w:hAnsi="Times New Roman" w:cs="Times New Roman"/>
+          <w:sz w:val="24"/>
+          <w:szCs w:val="24"/>
+        </w:rPr>
+        <w:t>Friend added successfully</w:t>
+      </w:r>
+      <w:r>
+        <w:rPr>
+          <w:rFonts w:ascii="Times New Roman" w:hAnsi="Times New Roman" w:cs="Times New Roman"/>
+          <w:sz w:val="24"/>
+          <w:szCs w:val="24"/>
+        </w:rPr>
+        <w:t>” if the friend was added; “</w:t>
+      </w:r>
+      <w:r>
+        <w:rPr>
+          <w:rFonts w:ascii="Times New Roman" w:hAnsi="Times New Roman" w:cs="Times New Roman"/>
+          <w:sz w:val="24"/>
+          <w:szCs w:val="24"/>
+        </w:rPr>
+        <w:t>Account does not exist</w:t>
+      </w:r>
+      <w:r>
+        <w:rPr>
+          <w:rFonts w:ascii="Times New Roman" w:hAnsi="Times New Roman" w:cs="Times New Roman"/>
+          <w:sz w:val="24"/>
+          <w:szCs w:val="24"/>
+        </w:rPr>
+        <w:t xml:space="preserve">” if the username entered is </w:t>
+      </w:r>
       <w:r>
         <w:rPr>
           <w:rFonts w:ascii="Times New Roman" w:hAnsi="Times New Roman" w:cs="Times New Roman"/>
@@ -770,91 +1011,24 @@
           <w:szCs w:val="24"/>
         </w:rPr>
         <w:lastRenderedPageBreak/>
-        <w:t>The user-subm</w:t>
-      </w:r>
-      <w:r>
-        <w:rPr>
-          <w:rFonts w:ascii="Times New Roman" w:hAnsi="Times New Roman" w:cs="Times New Roman"/>
-          <w:sz w:val="24"/>
-          <w:szCs w:val="24"/>
-        </w:rPr>
-        <w:t>itted questions were tested for whether or not they could be stored correctly in the database and then generated for the player to answer during single-player mode.</w:t>
-      </w:r>
-      <w:r>
-        <w:rPr>
-          <w:rFonts w:ascii="Times New Roman" w:hAnsi="Times New Roman" w:cs="Times New Roman"/>
-          <w:sz w:val="24"/>
-          <w:szCs w:val="24"/>
-        </w:rPr>
-        <w:t xml:space="preserve">  The inputs are</w:t>
-      </w:r>
-      <w:r>
-        <w:rPr>
-          <w:rFonts w:ascii="Times New Roman" w:hAnsi="Times New Roman" w:cs="Times New Roman"/>
-          <w:sz w:val="24"/>
-          <w:szCs w:val="24"/>
-        </w:rPr>
-        <w:t xml:space="preserve"> </w:t>
-      </w:r>
-      <w:r>
-        <w:rPr>
-          <w:rFonts w:ascii="Times New Roman" w:hAnsi="Times New Roman" w:cs="Times New Roman"/>
-          <w:sz w:val="24"/>
-          <w:szCs w:val="24"/>
-        </w:rPr>
-        <w:t>“Question”, “Correct Answer”, and three “Fake Answer” fields.</w:t>
-      </w:r>
-      <w:r>
-        <w:rPr>
-          <w:rFonts w:ascii="Times New Roman" w:hAnsi="Times New Roman" w:cs="Times New Roman"/>
-          <w:sz w:val="24"/>
-          <w:szCs w:val="24"/>
-        </w:rPr>
-        <w:t xml:space="preserve">  The expected output is “Congratulations!  Your question was successfully submitted!”</w:t>
-      </w:r>
-      <w:r>
-        <w:rPr>
-          <w:rFonts w:ascii="Times New Roman" w:hAnsi="Times New Roman" w:cs="Times New Roman"/>
-          <w:sz w:val="24"/>
-          <w:szCs w:val="24"/>
-        </w:rPr>
-        <w:t xml:space="preserve"> displayed </w:t>
-      </w:r>
-      <w:r>
-        <w:rPr>
-          <w:rFonts w:ascii="Times New Roman" w:hAnsi="Times New Roman" w:cs="Times New Roman"/>
-          <w:sz w:val="24"/>
-          <w:szCs w:val="24"/>
-        </w:rPr>
-        <w:t>at the top of the page if all fields of the form are filled.  “Please fill in all fields to submit a question” is di</w:t>
-      </w:r>
-      <w:r>
-        <w:rPr>
-          <w:rFonts w:ascii="Times New Roman" w:hAnsi="Times New Roman" w:cs="Times New Roman"/>
-          <w:sz w:val="24"/>
-          <w:szCs w:val="24"/>
-        </w:rPr>
-        <w:t>splayed if one of the fields is</w:t>
-      </w:r>
-      <w:r>
-        <w:rPr>
-          <w:rFonts w:ascii="Times New Roman" w:hAnsi="Times New Roman" w:cs="Times New Roman"/>
-          <w:sz w:val="24"/>
-          <w:szCs w:val="24"/>
-        </w:rPr>
-        <w:t xml:space="preserve"> empty.</w:t>
-      </w:r>
-    </w:p>
-    <w:p>
-      <w:pPr>
-        <w:pStyle w:val="NoSpacing"/>
-        <w:jc w:val="center"/>
-        <w:rPr>
-          <w:rFonts w:ascii="Times New Roman" w:hAnsi="Times New Roman" w:cs="Times New Roman"/>
-          <w:sz w:val="24"/>
-          <w:szCs w:val="24"/>
-        </w:rPr>
-      </w:pPr>
+        <w:t xml:space="preserve">not in the database; </w:t>
+      </w:r>
+      <w:r>
+        <w:rPr>
+          <w:rFonts w:ascii="Times New Roman" w:hAnsi="Times New Roman" w:cs="Times New Roman"/>
+          <w:sz w:val="24"/>
+          <w:szCs w:val="24"/>
+        </w:rPr>
+        <w:t xml:space="preserve">and </w:t>
+      </w:r>
+      <w:r>
+        <w:rPr>
+          <w:rFonts w:ascii="Times New Roman" w:hAnsi="Times New Roman" w:cs="Times New Roman"/>
+          <w:sz w:val="24"/>
+          <w:szCs w:val="24"/>
+        </w:rPr>
+        <w:t>the date of when the player messages and friend messages were received, the username tied with each message, and the messages themselves.</w:t>
+      </w:r>
     </w:p>
     <w:sectPr>
       <w:pgSz w:w="12240" w:h="15840"/>

</xml_diff>